<commit_message>
Examples of Heap Sort and Quick Sort
</commit_message>
<xml_diff>
--- a/Sort.docx
+++ b/Sort.docx
@@ -510,7 +510,23 @@
             <w:rFonts w:ascii="Times New Roman" w:hAnsi="Times New Roman" w:cs="Times New Roman"/>
             <w:noProof/>
           </w:rPr>
-          <w:t>5. Bubble Sort.</w:t>
+          <w:t>5. Bubb</w:t>
+        </w:r>
+        <w:r>
+          <w:rPr>
+            <w:rStyle w:val="Hyperlink"/>
+            <w:rFonts w:ascii="Times New Roman" w:hAnsi="Times New Roman" w:cs="Times New Roman"/>
+            <w:noProof/>
+          </w:rPr>
+          <w:t>l</w:t>
+        </w:r>
+        <w:r>
+          <w:rPr>
+            <w:rStyle w:val="Hyperlink"/>
+            <w:rFonts w:ascii="Times New Roman" w:hAnsi="Times New Roman" w:cs="Times New Roman"/>
+            <w:noProof/>
+          </w:rPr>
+          <w:t>e Sort.</w:t>
         </w:r>
         <w:r>
           <w:rPr>
@@ -582,7 +598,31 @@
             <w:rFonts w:ascii="Times New Roman" w:hAnsi="Times New Roman" w:cs="Times New Roman"/>
             <w:noProof/>
           </w:rPr>
-          <w:t>6. Shaker Sort.</w:t>
+          <w:t>6. Shak</w:t>
+        </w:r>
+        <w:r>
+          <w:rPr>
+            <w:rStyle w:val="Hyperlink"/>
+            <w:rFonts w:ascii="Times New Roman" w:hAnsi="Times New Roman" w:cs="Times New Roman"/>
+            <w:noProof/>
+          </w:rPr>
+          <w:t>e</w:t>
+        </w:r>
+        <w:r>
+          <w:rPr>
+            <w:rStyle w:val="Hyperlink"/>
+            <w:rFonts w:ascii="Times New Roman" w:hAnsi="Times New Roman" w:cs="Times New Roman"/>
+            <w:noProof/>
+          </w:rPr>
+          <w:t>r</w:t>
+        </w:r>
+        <w:r>
+          <w:rPr>
+            <w:rStyle w:val="Hyperlink"/>
+            <w:rFonts w:ascii="Times New Roman" w:hAnsi="Times New Roman" w:cs="Times New Roman"/>
+            <w:noProof/>
+          </w:rPr>
+          <w:t xml:space="preserve"> Sort.</w:t>
         </w:r>
         <w:r>
           <w:rPr>
@@ -654,7 +694,31 @@
             <w:rFonts w:ascii="Times New Roman" w:hAnsi="Times New Roman" w:cs="Times New Roman"/>
             <w:noProof/>
           </w:rPr>
-          <w:t>7. Shell Sort.</w:t>
+          <w:t>7. Shel</w:t>
+        </w:r>
+        <w:r>
+          <w:rPr>
+            <w:rStyle w:val="Hyperlink"/>
+            <w:rFonts w:ascii="Times New Roman" w:hAnsi="Times New Roman" w:cs="Times New Roman"/>
+            <w:noProof/>
+          </w:rPr>
+          <w:t>l</w:t>
+        </w:r>
+        <w:r>
+          <w:rPr>
+            <w:rStyle w:val="Hyperlink"/>
+            <w:rFonts w:ascii="Times New Roman" w:hAnsi="Times New Roman" w:cs="Times New Roman"/>
+            <w:noProof/>
+          </w:rPr>
+          <w:t xml:space="preserve"> </w:t>
+        </w:r>
+        <w:r>
+          <w:rPr>
+            <w:rStyle w:val="Hyperlink"/>
+            <w:rFonts w:ascii="Times New Roman" w:hAnsi="Times New Roman" w:cs="Times New Roman"/>
+            <w:noProof/>
+          </w:rPr>
+          <w:t>Sort.</w:t>
         </w:r>
         <w:r>
           <w:rPr>
@@ -726,7 +790,47 @@
             <w:rFonts w:ascii="Times New Roman" w:hAnsi="Times New Roman" w:cs="Times New Roman"/>
             <w:noProof/>
           </w:rPr>
-          <w:t>8. Heap Sort.</w:t>
+          <w:t>8. Hea</w:t>
+        </w:r>
+        <w:r>
+          <w:rPr>
+            <w:rStyle w:val="Hyperlink"/>
+            <w:rFonts w:ascii="Times New Roman" w:hAnsi="Times New Roman" w:cs="Times New Roman"/>
+            <w:noProof/>
+          </w:rPr>
+          <w:t>p</w:t>
+        </w:r>
+        <w:r>
+          <w:rPr>
+            <w:rStyle w:val="Hyperlink"/>
+            <w:rFonts w:ascii="Times New Roman" w:hAnsi="Times New Roman" w:cs="Times New Roman"/>
+            <w:noProof/>
+          </w:rPr>
+          <w:t xml:space="preserve"> </w:t>
+        </w:r>
+        <w:r>
+          <w:rPr>
+            <w:rStyle w:val="Hyperlink"/>
+            <w:rFonts w:ascii="Times New Roman" w:hAnsi="Times New Roman" w:cs="Times New Roman"/>
+            <w:noProof/>
+          </w:rPr>
+          <w:t>So</w:t>
+        </w:r>
+        <w:r>
+          <w:rPr>
+            <w:rStyle w:val="Hyperlink"/>
+            <w:rFonts w:ascii="Times New Roman" w:hAnsi="Times New Roman" w:cs="Times New Roman"/>
+            <w:noProof/>
+          </w:rPr>
+          <w:t>r</w:t>
+        </w:r>
+        <w:r>
+          <w:rPr>
+            <w:rStyle w:val="Hyperlink"/>
+            <w:rFonts w:ascii="Times New Roman" w:hAnsi="Times New Roman" w:cs="Times New Roman"/>
+            <w:noProof/>
+          </w:rPr>
+          <w:t>t.</w:t>
         </w:r>
         <w:r>
           <w:rPr>
@@ -798,7 +902,31 @@
             <w:rFonts w:ascii="Times New Roman" w:hAnsi="Times New Roman" w:cs="Times New Roman"/>
             <w:noProof/>
           </w:rPr>
-          <w:t>9. Quick Sort.</w:t>
+          <w:t>9. Quick</w:t>
+        </w:r>
+        <w:r>
+          <w:rPr>
+            <w:rStyle w:val="Hyperlink"/>
+            <w:rFonts w:ascii="Times New Roman" w:hAnsi="Times New Roman" w:cs="Times New Roman"/>
+            <w:noProof/>
+          </w:rPr>
+          <w:t xml:space="preserve"> </w:t>
+        </w:r>
+        <w:r>
+          <w:rPr>
+            <w:rStyle w:val="Hyperlink"/>
+            <w:rFonts w:ascii="Times New Roman" w:hAnsi="Times New Roman" w:cs="Times New Roman"/>
+            <w:noProof/>
+          </w:rPr>
+          <w:t>S</w:t>
+        </w:r>
+        <w:r>
+          <w:rPr>
+            <w:rStyle w:val="Hyperlink"/>
+            <w:rFonts w:ascii="Times New Roman" w:hAnsi="Times New Roman" w:cs="Times New Roman"/>
+            <w:noProof/>
+          </w:rPr>
+          <w:t>ort.</w:t>
         </w:r>
         <w:r>
           <w:rPr>
@@ -1950,7 +2078,7 @@
             <w10:borderbottom type="single" width="36" shadow="t"/>
             <w10:borderright type="single" width="36" shadow="t"/>
           </v:shape>
-          <o:OLEObject Type="Embed" ProgID="Word.OpenDocumentText.12" ShapeID="_x0000_i1025" DrawAspect="Content" ObjectID="_1690985025" r:id="rId7"/>
+          <o:OLEObject Type="Embed" ProgID="Word.OpenDocumentText.12" ShapeID="_x0000_i1025" DrawAspect="Content" ObjectID="_1691026220" r:id="rId7"/>
         </w:object>
       </w:r>
     </w:p>
@@ -1962,27 +2090,14 @@
       <w:r>
         <w:t xml:space="preserve">Example 1 - </w:t>
       </w:r>
-      <w:r>
-        <w:fldChar w:fldCharType="begin"/>
-      </w:r>
-      <w:r>
-        <w:instrText xml:space="preserve"> SEQ Example_1_- \* ARABIC </w:instrText>
-      </w:r>
-      <w:r>
-        <w:fldChar w:fldCharType="separate"/>
-      </w:r>
-      <w:r>
-        <w:rPr>
-          <w:noProof/>
-        </w:rPr>
-        <w:t>1</w:t>
-      </w:r>
-      <w:r>
-        <w:rPr>
-          <w:noProof/>
-        </w:rPr>
-        <w:fldChar w:fldCharType="end"/>
-      </w:r>
+      <w:fldSimple w:instr=" SEQ Example_1_- \* ARABIC ">
+        <w:r>
+          <w:rPr>
+            <w:noProof/>
+          </w:rPr>
+          <w:t>1</w:t>
+        </w:r>
+      </w:fldSimple>
     </w:p>
     <w:p/>
     <w:p>
@@ -2051,7 +2166,7 @@
             <w10:borderbottom type="single" width="36" shadow="t"/>
             <w10:borderright type="single" width="36" shadow="t"/>
           </v:shape>
-          <o:OLEObject Type="Embed" ProgID="Word.OpenDocumentText.12" ShapeID="_x0000_i1026" DrawAspect="Content" ObjectID="_1690985026" r:id="rId9"/>
+          <o:OLEObject Type="Embed" ProgID="Word.OpenDocumentText.12" ShapeID="_x0000_i1026" DrawAspect="Content" ObjectID="_1691026221" r:id="rId9"/>
         </w:object>
       </w:r>
     </w:p>
@@ -2063,27 +2178,14 @@
       <w:r>
         <w:t xml:space="preserve">Example 1 - </w:t>
       </w:r>
-      <w:r>
-        <w:fldChar w:fldCharType="begin"/>
-      </w:r>
-      <w:r>
-        <w:instrText xml:space="preserve"> SEQ Example_1_- \* ARABIC </w:instrText>
-      </w:r>
-      <w:r>
-        <w:fldChar w:fldCharType="separate"/>
-      </w:r>
-      <w:r>
-        <w:rPr>
-          <w:noProof/>
-        </w:rPr>
-        <w:t>2</w:t>
-      </w:r>
-      <w:r>
-        <w:rPr>
-          <w:noProof/>
-        </w:rPr>
-        <w:fldChar w:fldCharType="end"/>
-      </w:r>
+      <w:fldSimple w:instr=" SEQ Example_1_- \* ARABIC ">
+        <w:r>
+          <w:rPr>
+            <w:noProof/>
+          </w:rPr>
+          <w:t>2</w:t>
+        </w:r>
+      </w:fldSimple>
     </w:p>
     <w:p/>
     <w:p>
@@ -2238,7 +2340,7 @@
             <w10:borderbottom type="single" width="36" shadow="t"/>
             <w10:borderright type="single" width="36" shadow="t"/>
           </v:shape>
-          <o:OLEObject Type="Embed" ProgID="Word.OpenDocumentText.12" ShapeID="_x0000_i1027" DrawAspect="Content" ObjectID="_1690985027" r:id="rId11"/>
+          <o:OLEObject Type="Embed" ProgID="Word.OpenDocumentText.12" ShapeID="_x0000_i1027" DrawAspect="Content" ObjectID="_1691026222" r:id="rId11"/>
         </w:object>
       </w:r>
     </w:p>
@@ -2250,27 +2352,14 @@
       <w:r>
         <w:t xml:space="preserve">Example 1 - </w:t>
       </w:r>
-      <w:r>
-        <w:fldChar w:fldCharType="begin"/>
-      </w:r>
-      <w:r>
-        <w:instrText xml:space="preserve"> SEQ Example_1_- \* ARABIC </w:instrText>
-      </w:r>
-      <w:r>
-        <w:fldChar w:fldCharType="separate"/>
-      </w:r>
-      <w:r>
-        <w:rPr>
-          <w:noProof/>
-        </w:rPr>
-        <w:t>3</w:t>
-      </w:r>
-      <w:r>
-        <w:rPr>
-          <w:noProof/>
-        </w:rPr>
-        <w:fldChar w:fldCharType="end"/>
-      </w:r>
+      <w:fldSimple w:instr=" SEQ Example_1_- \* ARABIC ">
+        <w:r>
+          <w:rPr>
+            <w:noProof/>
+          </w:rPr>
+          <w:t>3</w:t>
+        </w:r>
+      </w:fldSimple>
     </w:p>
     <w:p>
       <w:pPr>
@@ -3057,7 +3146,7 @@
             <w10:borderbottom type="single" width="36" shadow="t"/>
             <w10:borderright type="single" width="36" shadow="t"/>
           </v:shape>
-          <o:OLEObject Type="Embed" ProgID="Word.OpenDocumentText.12" ShapeID="_x0000_i1028" DrawAspect="Content" ObjectID="_1690985028" r:id="rId13"/>
+          <o:OLEObject Type="Embed" ProgID="Word.OpenDocumentText.12" ShapeID="_x0000_i1028" DrawAspect="Content" ObjectID="_1691026223" r:id="rId13"/>
         </w:object>
       </w:r>
     </w:p>
@@ -3069,27 +3158,14 @@
       <w:r>
         <w:t xml:space="preserve">Example 2 - </w:t>
       </w:r>
-      <w:r>
-        <w:fldChar w:fldCharType="begin"/>
-      </w:r>
-      <w:r>
-        <w:instrText xml:space="preserve"> SEQ Example_2_- \* ARABIC </w:instrText>
-      </w:r>
-      <w:r>
-        <w:fldChar w:fldCharType="separate"/>
-      </w:r>
-      <w:r>
-        <w:rPr>
-          <w:noProof/>
-        </w:rPr>
-        <w:t>1</w:t>
-      </w:r>
-      <w:r>
-        <w:rPr>
-          <w:noProof/>
-        </w:rPr>
-        <w:fldChar w:fldCharType="end"/>
-      </w:r>
+      <w:fldSimple w:instr=" SEQ Example_2_- \* ARABIC ">
+        <w:r>
+          <w:rPr>
+            <w:noProof/>
+          </w:rPr>
+          <w:t>1</w:t>
+        </w:r>
+      </w:fldSimple>
     </w:p>
     <w:p/>
     <w:p>
@@ -3163,7 +3239,7 @@
             <w10:borderbottom type="single" width="36" shadow="t"/>
             <w10:borderright type="single" width="36" shadow="t"/>
           </v:shape>
-          <o:OLEObject Type="Embed" ProgID="Word.OpenDocumentText.12" ShapeID="_x0000_i1029" DrawAspect="Content" ObjectID="_1690985029" r:id="rId15"/>
+          <o:OLEObject Type="Embed" ProgID="Word.OpenDocumentText.12" ShapeID="_x0000_i1029" DrawAspect="Content" ObjectID="_1691026224" r:id="rId15"/>
         </w:object>
       </w:r>
     </w:p>
@@ -3180,27 +3256,14 @@
       <w:r>
         <w:t xml:space="preserve">Example 2 - </w:t>
       </w:r>
-      <w:r>
-        <w:fldChar w:fldCharType="begin"/>
-      </w:r>
-      <w:r>
-        <w:instrText xml:space="preserve"> SEQ Example_2_- \* ARABIC </w:instrText>
-      </w:r>
-      <w:r>
-        <w:fldChar w:fldCharType="separate"/>
-      </w:r>
-      <w:r>
-        <w:rPr>
-          <w:noProof/>
-        </w:rPr>
-        <w:t>2</w:t>
-      </w:r>
-      <w:r>
-        <w:rPr>
-          <w:noProof/>
-        </w:rPr>
-        <w:fldChar w:fldCharType="end"/>
-      </w:r>
+      <w:fldSimple w:instr=" SEQ Example_2_- \* ARABIC ">
+        <w:r>
+          <w:rPr>
+            <w:noProof/>
+          </w:rPr>
+          <w:t>2</w:t>
+        </w:r>
+      </w:fldSimple>
     </w:p>
     <w:p>
       <w:pPr>
@@ -3343,7 +3406,7 @@
             <w10:borderbottom type="single" width="36" shadow="t"/>
             <w10:borderright type="single" width="36" shadow="t"/>
           </v:shape>
-          <o:OLEObject Type="Embed" ProgID="Word.OpenDocumentText.12" ShapeID="_x0000_i1030" DrawAspect="Content" ObjectID="_1690985030" r:id="rId17"/>
+          <o:OLEObject Type="Embed" ProgID="Word.OpenDocumentText.12" ShapeID="_x0000_i1030" DrawAspect="Content" ObjectID="_1691026225" r:id="rId17"/>
         </w:object>
       </w:r>
     </w:p>
@@ -3360,27 +3423,14 @@
       <w:r>
         <w:t xml:space="preserve">Example 2 - </w:t>
       </w:r>
-      <w:r>
-        <w:fldChar w:fldCharType="begin"/>
-      </w:r>
-      <w:r>
-        <w:instrText xml:space="preserve"> SEQ Example_2_- \* ARABIC </w:instrText>
-      </w:r>
-      <w:r>
-        <w:fldChar w:fldCharType="separate"/>
-      </w:r>
-      <w:r>
-        <w:rPr>
-          <w:noProof/>
-        </w:rPr>
-        <w:t>3</w:t>
-      </w:r>
-      <w:r>
-        <w:rPr>
-          <w:noProof/>
-        </w:rPr>
-        <w:fldChar w:fldCharType="end"/>
-      </w:r>
+      <w:fldSimple w:instr=" SEQ Example_2_- \* ARABIC ">
+        <w:r>
+          <w:rPr>
+            <w:noProof/>
+          </w:rPr>
+          <w:t>3</w:t>
+        </w:r>
+      </w:fldSimple>
     </w:p>
     <w:p/>
     <w:p>
@@ -3970,7 +4020,7 @@
             <w10:borderbottom type="single" width="36" shadow="t"/>
             <w10:borderright type="single" width="36" shadow="t"/>
           </v:shape>
-          <o:OLEObject Type="Embed" ProgID="Word.OpenDocumentText.12" ShapeID="_x0000_i1031" DrawAspect="Content" ObjectID="_1690985031" r:id="rId19"/>
+          <o:OLEObject Type="Embed" ProgID="Word.OpenDocumentText.12" ShapeID="_x0000_i1031" DrawAspect="Content" ObjectID="_1691026226" r:id="rId19"/>
         </w:object>
       </w:r>
     </w:p>
@@ -3987,14 +4037,27 @@
       <w:r>
         <w:t xml:space="preserve">Example 3 - </w:t>
       </w:r>
-      <w:fldSimple w:instr=" SEQ Example_3_- \* ARABIC ">
-        <w:r>
-          <w:rPr>
-            <w:noProof/>
-          </w:rPr>
-          <w:t>1</w:t>
-        </w:r>
-      </w:fldSimple>
+      <w:r>
+        <w:fldChar w:fldCharType="begin"/>
+      </w:r>
+      <w:r>
+        <w:instrText xml:space="preserve"> SEQ Example_3_- \* ARABIC </w:instrText>
+      </w:r>
+      <w:r>
+        <w:fldChar w:fldCharType="separate"/>
+      </w:r>
+      <w:r>
+        <w:rPr>
+          <w:noProof/>
+        </w:rPr>
+        <w:t>1</w:t>
+      </w:r>
+      <w:r>
+        <w:rPr>
+          <w:noProof/>
+        </w:rPr>
+        <w:fldChar w:fldCharType="end"/>
+      </w:r>
     </w:p>
     <w:p>
       <w:pPr>
@@ -4051,7 +4114,7 @@
             <w10:borderbottom type="single" width="36" shadow="t"/>
             <w10:borderright type="single" width="36" shadow="t"/>
           </v:shape>
-          <o:OLEObject Type="Embed" ProgID="Word.OpenDocumentText.12" ShapeID="_x0000_i1032" DrawAspect="Content" ObjectID="_1690985032" r:id="rId21"/>
+          <o:OLEObject Type="Embed" ProgID="Word.OpenDocumentText.12" ShapeID="_x0000_i1032" DrawAspect="Content" ObjectID="_1691026227" r:id="rId21"/>
         </w:object>
       </w:r>
     </w:p>
@@ -4068,14 +4131,27 @@
       <w:r>
         <w:t xml:space="preserve">Example 3 - </w:t>
       </w:r>
-      <w:fldSimple w:instr=" SEQ Example_3_- \* ARABIC ">
-        <w:r>
-          <w:rPr>
-            <w:noProof/>
-          </w:rPr>
-          <w:t>2</w:t>
-        </w:r>
-      </w:fldSimple>
+      <w:r>
+        <w:fldChar w:fldCharType="begin"/>
+      </w:r>
+      <w:r>
+        <w:instrText xml:space="preserve"> SEQ Example_3_- \* ARABIC </w:instrText>
+      </w:r>
+      <w:r>
+        <w:fldChar w:fldCharType="separate"/>
+      </w:r>
+      <w:r>
+        <w:rPr>
+          <w:noProof/>
+        </w:rPr>
+        <w:t>2</w:t>
+      </w:r>
+      <w:r>
+        <w:rPr>
+          <w:noProof/>
+        </w:rPr>
+        <w:fldChar w:fldCharType="end"/>
+      </w:r>
     </w:p>
     <w:p>
       <w:pPr>
@@ -4193,7 +4269,7 @@
             <w10:borderbottom type="single" width="36" shadow="t"/>
             <w10:borderright type="single" width="36" shadow="t"/>
           </v:shape>
-          <o:OLEObject Type="Embed" ProgID="Word.OpenDocumentText.12" ShapeID="_x0000_i1033" DrawAspect="Content" ObjectID="_1690985033" r:id="rId23"/>
+          <o:OLEObject Type="Embed" ProgID="Word.OpenDocumentText.12" ShapeID="_x0000_i1033" DrawAspect="Content" ObjectID="_1691026228" r:id="rId23"/>
         </w:object>
       </w:r>
     </w:p>
@@ -4210,14 +4286,27 @@
       <w:r>
         <w:t xml:space="preserve">Example 3 - </w:t>
       </w:r>
-      <w:fldSimple w:instr=" SEQ Example_3_- \* ARABIC ">
-        <w:r>
-          <w:rPr>
-            <w:noProof/>
-          </w:rPr>
-          <w:t>3</w:t>
-        </w:r>
-      </w:fldSimple>
+      <w:r>
+        <w:fldChar w:fldCharType="begin"/>
+      </w:r>
+      <w:r>
+        <w:instrText xml:space="preserve"> SEQ Example_3_- \* ARABIC </w:instrText>
+      </w:r>
+      <w:r>
+        <w:fldChar w:fldCharType="separate"/>
+      </w:r>
+      <w:r>
+        <w:rPr>
+          <w:noProof/>
+        </w:rPr>
+        <w:t>3</w:t>
+      </w:r>
+      <w:r>
+        <w:rPr>
+          <w:noProof/>
+        </w:rPr>
+        <w:fldChar w:fldCharType="end"/>
+      </w:r>
     </w:p>
     <w:p>
       <w:pPr>
@@ -4781,7 +4870,7 @@
             <w10:borderbottom type="single" width="36" shadow="t"/>
             <w10:borderright type="single" width="36" shadow="t"/>
           </v:shape>
-          <o:OLEObject Type="Embed" ProgID="Word.OpenDocumentText.12" ShapeID="_x0000_i1034" DrawAspect="Content" ObjectID="_1690985034" r:id="rId25"/>
+          <o:OLEObject Type="Embed" ProgID="Word.OpenDocumentText.12" ShapeID="_x0000_i1034" DrawAspect="Content" ObjectID="_1691026229" r:id="rId25"/>
         </w:object>
       </w:r>
     </w:p>
@@ -4798,27 +4887,14 @@
       <w:r>
         <w:t xml:space="preserve">Example 4 - </w:t>
       </w:r>
-      <w:r>
-        <w:fldChar w:fldCharType="begin"/>
-      </w:r>
-      <w:r>
-        <w:instrText xml:space="preserve"> SEQ Example_4_- \* ARABIC </w:instrText>
-      </w:r>
-      <w:r>
-        <w:fldChar w:fldCharType="separate"/>
-      </w:r>
-      <w:r>
-        <w:rPr>
-          <w:noProof/>
-        </w:rPr>
-        <w:t>1</w:t>
-      </w:r>
-      <w:r>
-        <w:rPr>
-          <w:noProof/>
-        </w:rPr>
-        <w:fldChar w:fldCharType="end"/>
-      </w:r>
+      <w:fldSimple w:instr=" SEQ Example_4_- \* ARABIC ">
+        <w:r>
+          <w:rPr>
+            <w:noProof/>
+          </w:rPr>
+          <w:t>1</w:t>
+        </w:r>
+      </w:fldSimple>
     </w:p>
     <w:p>
       <w:pPr>
@@ -4885,7 +4961,7 @@
             <w10:borderbottom type="single" width="36" shadow="t"/>
             <w10:borderright type="single" width="36" shadow="t"/>
           </v:shape>
-          <o:OLEObject Type="Embed" ProgID="Word.OpenDocumentText.12" ShapeID="_x0000_i1035" DrawAspect="Content" ObjectID="_1690985035" r:id="rId27"/>
+          <o:OLEObject Type="Embed" ProgID="Word.OpenDocumentText.12" ShapeID="_x0000_i1035" DrawAspect="Content" ObjectID="_1691026230" r:id="rId27"/>
         </w:object>
       </w:r>
     </w:p>
@@ -4902,27 +4978,14 @@
       <w:r>
         <w:t xml:space="preserve">Example 4 - </w:t>
       </w:r>
-      <w:r>
-        <w:fldChar w:fldCharType="begin"/>
-      </w:r>
-      <w:r>
-        <w:instrText xml:space="preserve"> SEQ Example_4_- \* ARABIC </w:instrText>
-      </w:r>
-      <w:r>
-        <w:fldChar w:fldCharType="separate"/>
-      </w:r>
-      <w:r>
-        <w:rPr>
-          <w:noProof/>
-        </w:rPr>
-        <w:t>2</w:t>
-      </w:r>
-      <w:r>
-        <w:rPr>
-          <w:noProof/>
-        </w:rPr>
-        <w:fldChar w:fldCharType="end"/>
-      </w:r>
+      <w:fldSimple w:instr=" SEQ Example_4_- \* ARABIC ">
+        <w:r>
+          <w:rPr>
+            <w:noProof/>
+          </w:rPr>
+          <w:t>2</w:t>
+        </w:r>
+      </w:fldSimple>
     </w:p>
     <w:p>
       <w:pPr>
@@ -5050,7 +5113,7 @@
             <w10:borderbottom type="single" width="36" shadow="t"/>
             <w10:borderright type="single" width="36" shadow="t"/>
           </v:shape>
-          <o:OLEObject Type="Embed" ProgID="Word.OpenDocumentText.12" ShapeID="_x0000_i1036" DrawAspect="Content" ObjectID="_1690985036" r:id="rId29"/>
+          <o:OLEObject Type="Embed" ProgID="Word.OpenDocumentText.12" ShapeID="_x0000_i1036" DrawAspect="Content" ObjectID="_1691026231" r:id="rId29"/>
         </w:object>
       </w:r>
     </w:p>
@@ -5067,27 +5130,14 @@
       <w:r>
         <w:t xml:space="preserve">Example 4 - </w:t>
       </w:r>
-      <w:r>
-        <w:fldChar w:fldCharType="begin"/>
-      </w:r>
-      <w:r>
-        <w:instrText xml:space="preserve"> SEQ Example_4_- \* ARABIC </w:instrText>
-      </w:r>
-      <w:r>
-        <w:fldChar w:fldCharType="separate"/>
-      </w:r>
-      <w:r>
-        <w:rPr>
-          <w:noProof/>
-        </w:rPr>
-        <w:t>3</w:t>
-      </w:r>
-      <w:r>
-        <w:rPr>
-          <w:noProof/>
-        </w:rPr>
-        <w:fldChar w:fldCharType="end"/>
-      </w:r>
+      <w:fldSimple w:instr=" SEQ Example_4_- \* ARABIC ">
+        <w:r>
+          <w:rPr>
+            <w:noProof/>
+          </w:rPr>
+          <w:t>3</w:t>
+        </w:r>
+      </w:fldSimple>
     </w:p>
     <w:p>
       <w:pPr>
@@ -5573,7 +5623,7 @@
             <w10:borderbottom type="single" width="36" shadow="t"/>
             <w10:borderright type="single" width="36" shadow="t"/>
           </v:shape>
-          <o:OLEObject Type="Embed" ProgID="Word.OpenDocumentText.12" ShapeID="_x0000_i1037" DrawAspect="Content" ObjectID="_1690985037" r:id="rId31"/>
+          <o:OLEObject Type="Embed" ProgID="Word.OpenDocumentText.12" ShapeID="_x0000_i1037" DrawAspect="Content" ObjectID="_1691026232" r:id="rId31"/>
         </w:object>
       </w:r>
     </w:p>
@@ -5590,27 +5640,14 @@
       <w:r>
         <w:t xml:space="preserve">Example 5 - </w:t>
       </w:r>
-      <w:r>
-        <w:fldChar w:fldCharType="begin"/>
-      </w:r>
-      <w:r>
-        <w:instrText xml:space="preserve"> SEQ Example_5_- \* ARABIC </w:instrText>
-      </w:r>
-      <w:r>
-        <w:fldChar w:fldCharType="separate"/>
-      </w:r>
-      <w:r>
-        <w:rPr>
-          <w:noProof/>
-        </w:rPr>
-        <w:t>1</w:t>
-      </w:r>
-      <w:r>
-        <w:rPr>
-          <w:noProof/>
-        </w:rPr>
-        <w:fldChar w:fldCharType="end"/>
-      </w:r>
+      <w:fldSimple w:instr=" SEQ Example_5_- \* ARABIC ">
+        <w:r>
+          <w:rPr>
+            <w:noProof/>
+          </w:rPr>
+          <w:t>1</w:t>
+        </w:r>
+      </w:fldSimple>
     </w:p>
     <w:p>
       <w:pPr>
@@ -5651,7 +5688,7 @@
             <w10:borderbottom type="single" width="36" shadow="t"/>
             <w10:borderright type="single" width="36" shadow="t"/>
           </v:shape>
-          <o:OLEObject Type="Embed" ProgID="Word.OpenDocumentText.12" ShapeID="_x0000_i1038" DrawAspect="Content" ObjectID="_1690985038" r:id="rId33"/>
+          <o:OLEObject Type="Embed" ProgID="Word.OpenDocumentText.12" ShapeID="_x0000_i1038" DrawAspect="Content" ObjectID="_1691026233" r:id="rId33"/>
         </w:object>
       </w:r>
     </w:p>
@@ -5668,27 +5705,14 @@
       <w:r>
         <w:t xml:space="preserve">Example 5 - </w:t>
       </w:r>
-      <w:r>
-        <w:fldChar w:fldCharType="begin"/>
-      </w:r>
-      <w:r>
-        <w:instrText xml:space="preserve"> SEQ Example_5_- \* ARABIC </w:instrText>
-      </w:r>
-      <w:r>
-        <w:fldChar w:fldCharType="separate"/>
-      </w:r>
-      <w:r>
-        <w:rPr>
-          <w:noProof/>
-        </w:rPr>
-        <w:t>2</w:t>
-      </w:r>
-      <w:r>
-        <w:rPr>
-          <w:noProof/>
-        </w:rPr>
-        <w:fldChar w:fldCharType="end"/>
-      </w:r>
+      <w:fldSimple w:instr=" SEQ Example_5_- \* ARABIC ">
+        <w:r>
+          <w:rPr>
+            <w:noProof/>
+          </w:rPr>
+          <w:t>2</w:t>
+        </w:r>
+      </w:fldSimple>
     </w:p>
     <w:p>
       <w:pPr>
@@ -5790,7 +5814,7 @@
             <w10:borderbottom type="single" width="36" shadow="t"/>
             <w10:borderright type="single" width="36" shadow="t"/>
           </v:shape>
-          <o:OLEObject Type="Embed" ProgID="Word.OpenDocumentText.12" ShapeID="_x0000_i1039" DrawAspect="Content" ObjectID="_1690985039" r:id="rId35"/>
+          <o:OLEObject Type="Embed" ProgID="Word.OpenDocumentText.12" ShapeID="_x0000_i1039" DrawAspect="Content" ObjectID="_1691026234" r:id="rId35"/>
         </w:object>
       </w:r>
     </w:p>
@@ -5807,27 +5831,14 @@
       <w:r>
         <w:t xml:space="preserve">Example 5 - </w:t>
       </w:r>
-      <w:r>
-        <w:fldChar w:fldCharType="begin"/>
-      </w:r>
-      <w:r>
-        <w:instrText xml:space="preserve"> SEQ Example_5_- \* ARABIC </w:instrText>
-      </w:r>
-      <w:r>
-        <w:fldChar w:fldCharType="separate"/>
-      </w:r>
-      <w:r>
-        <w:rPr>
-          <w:noProof/>
-        </w:rPr>
-        <w:t>3</w:t>
-      </w:r>
-      <w:r>
-        <w:rPr>
-          <w:noProof/>
-        </w:rPr>
-        <w:fldChar w:fldCharType="end"/>
-      </w:r>
+      <w:fldSimple w:instr=" SEQ Example_5_- \* ARABIC ">
+        <w:r>
+          <w:rPr>
+            <w:noProof/>
+          </w:rPr>
+          <w:t>3</w:t>
+        </w:r>
+      </w:fldSimple>
     </w:p>
     <w:p>
       <w:pPr>
@@ -6535,7 +6546,7 @@
             <w10:borderbottom type="single" width="36" shadow="t"/>
             <w10:borderright type="single" width="36" shadow="t"/>
           </v:shape>
-          <o:OLEObject Type="Embed" ProgID="Word.OpenDocumentText.12" ShapeID="_x0000_i1040" DrawAspect="Content" ObjectID="_1690985040" r:id="rId37"/>
+          <o:OLEObject Type="Embed" ProgID="Word.OpenDocumentText.12" ShapeID="_x0000_i1040" DrawAspect="Content" ObjectID="_1691026235" r:id="rId37"/>
         </w:object>
       </w:r>
     </w:p>
@@ -6547,14 +6558,27 @@
       <w:r>
         <w:t>Example 6 - 1.</w:t>
       </w:r>
-      <w:fldSimple w:instr=" SEQ Example_6_- \* ARABIC ">
-        <w:r>
-          <w:rPr>
-            <w:noProof/>
-          </w:rPr>
-          <w:t>1</w:t>
-        </w:r>
-      </w:fldSimple>
+      <w:r>
+        <w:fldChar w:fldCharType="begin"/>
+      </w:r>
+      <w:r>
+        <w:instrText xml:space="preserve"> SEQ Example_6_- \* ARABIC </w:instrText>
+      </w:r>
+      <w:r>
+        <w:fldChar w:fldCharType="separate"/>
+      </w:r>
+      <w:r>
+        <w:rPr>
+          <w:noProof/>
+        </w:rPr>
+        <w:t>1</w:t>
+      </w:r>
+      <w:r>
+        <w:rPr>
+          <w:noProof/>
+        </w:rPr>
+        <w:fldChar w:fldCharType="end"/>
+      </w:r>
     </w:p>
     <w:bookmarkStart w:id="24" w:name="_MON_1690962060"/>
     <w:bookmarkEnd w:id="24"/>
@@ -6577,7 +6601,7 @@
             <w10:borderbottom type="single" width="36" shadow="t"/>
             <w10:borderright type="single" width="36" shadow="t"/>
           </v:shape>
-          <o:OLEObject Type="Embed" ProgID="Word.OpenDocumentText.12" ShapeID="_x0000_i1041" DrawAspect="Content" ObjectID="_1690985041" r:id="rId39"/>
+          <o:OLEObject Type="Embed" ProgID="Word.OpenDocumentText.12" ShapeID="_x0000_i1041" DrawAspect="Content" ObjectID="_1691026236" r:id="rId39"/>
         </w:object>
       </w:r>
     </w:p>
@@ -6594,14 +6618,27 @@
       <w:r>
         <w:t>Example 6 - 1.</w:t>
       </w:r>
-      <w:fldSimple w:instr=" SEQ Example_6_- \* ARABIC ">
-        <w:r>
-          <w:rPr>
-            <w:noProof/>
-          </w:rPr>
-          <w:t>2</w:t>
-        </w:r>
-      </w:fldSimple>
+      <w:r>
+        <w:fldChar w:fldCharType="begin"/>
+      </w:r>
+      <w:r>
+        <w:instrText xml:space="preserve"> SEQ Example_6_- \* ARABIC </w:instrText>
+      </w:r>
+      <w:r>
+        <w:fldChar w:fldCharType="separate"/>
+      </w:r>
+      <w:r>
+        <w:rPr>
+          <w:noProof/>
+        </w:rPr>
+        <w:t>2</w:t>
+      </w:r>
+      <w:r>
+        <w:rPr>
+          <w:noProof/>
+        </w:rPr>
+        <w:fldChar w:fldCharType="end"/>
+      </w:r>
     </w:p>
     <w:p>
       <w:pPr>
@@ -6652,7 +6689,7 @@
             <w10:borderbottom type="single" width="36" shadow="t"/>
             <w10:borderright type="single" width="36" shadow="t"/>
           </v:shape>
-          <o:OLEObject Type="Embed" ProgID="Word.OpenDocumentText.12" ShapeID="_x0000_i1042" DrawAspect="Content" ObjectID="_1690985042" r:id="rId41"/>
+          <o:OLEObject Type="Embed" ProgID="Word.OpenDocumentText.12" ShapeID="_x0000_i1042" DrawAspect="Content" ObjectID="_1691026237" r:id="rId41"/>
         </w:object>
       </w:r>
     </w:p>
@@ -6695,7 +6732,7 @@
             <w10:borderbottom type="single" width="36" shadow="t"/>
             <w10:borderright type="single" width="36" shadow="t"/>
           </v:shape>
-          <o:OLEObject Type="Embed" ProgID="Word.OpenDocumentText.12" ShapeID="_x0000_i1043" DrawAspect="Content" ObjectID="_1690985043" r:id="rId43"/>
+          <o:OLEObject Type="Embed" ProgID="Word.OpenDocumentText.12" ShapeID="_x0000_i1043" DrawAspect="Content" ObjectID="_1691026238" r:id="rId43"/>
         </w:object>
       </w:r>
     </w:p>
@@ -6824,7 +6861,7 @@
             <w10:borderbottom type="single" width="36" shadow="t"/>
             <w10:borderright type="single" width="36" shadow="t"/>
           </v:shape>
-          <o:OLEObject Type="Embed" ProgID="Word.OpenDocumentText.12" ShapeID="_x0000_i1044" DrawAspect="Content" ObjectID="_1690985044" r:id="rId45"/>
+          <o:OLEObject Type="Embed" ProgID="Word.OpenDocumentText.12" ShapeID="_x0000_i1044" DrawAspect="Content" ObjectID="_1691026239" r:id="rId45"/>
         </w:object>
       </w:r>
     </w:p>
@@ -7523,7 +7560,7 @@
             <w10:borderbottom type="single" width="36" shadow="t"/>
             <w10:borderright type="single" width="36" shadow="t"/>
           </v:shape>
-          <o:OLEObject Type="Embed" ProgID="Word.OpenDocumentText.12" ShapeID="_x0000_i1045" DrawAspect="Content" ObjectID="_1690985045" r:id="rId47"/>
+          <o:OLEObject Type="Embed" ProgID="Word.OpenDocumentText.12" ShapeID="_x0000_i1045" DrawAspect="Content" ObjectID="_1691026240" r:id="rId47"/>
         </w:object>
       </w:r>
     </w:p>
@@ -7540,27 +7577,14 @@
       <w:r>
         <w:t xml:space="preserve">Example 7 - </w:t>
       </w:r>
-      <w:r>
-        <w:fldChar w:fldCharType="begin"/>
-      </w:r>
-      <w:r>
-        <w:instrText xml:space="preserve"> SEQ Example_7_- \* ARABIC </w:instrText>
-      </w:r>
-      <w:r>
-        <w:fldChar w:fldCharType="separate"/>
-      </w:r>
-      <w:r>
-        <w:rPr>
-          <w:noProof/>
-        </w:rPr>
-        <w:t>1</w:t>
-      </w:r>
-      <w:r>
-        <w:rPr>
-          <w:noProof/>
-        </w:rPr>
-        <w:fldChar w:fldCharType="end"/>
-      </w:r>
+      <w:fldSimple w:instr=" SEQ Example_7_- \* ARABIC ">
+        <w:r>
+          <w:rPr>
+            <w:noProof/>
+          </w:rPr>
+          <w:t>1</w:t>
+        </w:r>
+      </w:fldSimple>
       <w:r>
         <w:t>.1</w:t>
       </w:r>
@@ -7586,7 +7610,7 @@
             <w10:borderbottom type="single" width="36" shadow="t"/>
             <w10:borderright type="single" width="36" shadow="t"/>
           </v:shape>
-          <o:OLEObject Type="Embed" ProgID="Word.OpenDocumentText.12" ShapeID="_x0000_i1046" DrawAspect="Content" ObjectID="_1690985046" r:id="rId49"/>
+          <o:OLEObject Type="Embed" ProgID="Word.OpenDocumentText.12" ShapeID="_x0000_i1046" DrawAspect="Content" ObjectID="_1691026241" r:id="rId49"/>
         </w:object>
       </w:r>
     </w:p>
@@ -7653,7 +7677,7 @@
             <w10:borderbottom type="single" width="36" shadow="t"/>
             <w10:borderright type="single" width="36" shadow="t"/>
           </v:shape>
-          <o:OLEObject Type="Embed" ProgID="Word.OpenDocumentText.12" ShapeID="_x0000_i1047" DrawAspect="Content" ObjectID="_1690985047" r:id="rId51"/>
+          <o:OLEObject Type="Embed" ProgID="Word.OpenDocumentText.12" ShapeID="_x0000_i1047" DrawAspect="Content" ObjectID="_1691026242" r:id="rId51"/>
         </w:object>
       </w:r>
     </w:p>
@@ -7670,27 +7694,14 @@
       <w:r>
         <w:t xml:space="preserve">Example 7 - </w:t>
       </w:r>
-      <w:r>
-        <w:fldChar w:fldCharType="begin"/>
-      </w:r>
-      <w:r>
-        <w:instrText xml:space="preserve"> SEQ Example_7_- \* ARABIC </w:instrText>
-      </w:r>
-      <w:r>
-        <w:fldChar w:fldCharType="separate"/>
-      </w:r>
-      <w:r>
-        <w:rPr>
-          <w:noProof/>
-        </w:rPr>
-        <w:t>2</w:t>
-      </w:r>
-      <w:r>
-        <w:rPr>
-          <w:noProof/>
-        </w:rPr>
-        <w:fldChar w:fldCharType="end"/>
-      </w:r>
+      <w:fldSimple w:instr=" SEQ Example_7_- \* ARABIC ">
+        <w:r>
+          <w:rPr>
+            <w:noProof/>
+          </w:rPr>
+          <w:t>2</w:t>
+        </w:r>
+      </w:fldSimple>
       <w:r>
         <w:t>.1</w:t>
       </w:r>
@@ -7716,7 +7727,7 @@
             <w10:borderbottom type="single" width="36" shadow="t"/>
             <w10:borderright type="single" width="36" shadow="t"/>
           </v:shape>
-          <o:OLEObject Type="Embed" ProgID="Word.OpenDocumentText.12" ShapeID="_x0000_i1048" DrawAspect="Content" ObjectID="_1690985048" r:id="rId53"/>
+          <o:OLEObject Type="Embed" ProgID="Word.OpenDocumentText.12" ShapeID="_x0000_i1048" DrawAspect="Content" ObjectID="_1691026243" r:id="rId53"/>
         </w:object>
       </w:r>
     </w:p>
@@ -7860,7 +7871,7 @@
             <w10:borderbottom type="single" width="36" shadow="t"/>
             <w10:borderright type="single" width="36" shadow="t"/>
           </v:shape>
-          <o:OLEObject Type="Embed" ProgID="Word.OpenDocumentText.12" ShapeID="_x0000_i1049" DrawAspect="Content" ObjectID="_1690985049" r:id="rId55"/>
+          <o:OLEObject Type="Embed" ProgID="Word.OpenDocumentText.12" ShapeID="_x0000_i1049" DrawAspect="Content" ObjectID="_1691026244" r:id="rId55"/>
         </w:object>
       </w:r>
     </w:p>
@@ -7877,27 +7888,14 @@
       <w:r>
         <w:t xml:space="preserve">Example 7 - </w:t>
       </w:r>
-      <w:r>
-        <w:fldChar w:fldCharType="begin"/>
-      </w:r>
-      <w:r>
-        <w:instrText xml:space="preserve"> SEQ Example_7_- \* ARABIC </w:instrText>
-      </w:r>
-      <w:r>
-        <w:fldChar w:fldCharType="separate"/>
-      </w:r>
-      <w:r>
-        <w:rPr>
-          <w:noProof/>
-        </w:rPr>
-        <w:t>3</w:t>
-      </w:r>
-      <w:r>
-        <w:rPr>
-          <w:noProof/>
-        </w:rPr>
-        <w:fldChar w:fldCharType="end"/>
-      </w:r>
+      <w:fldSimple w:instr=" SEQ Example_7_- \* ARABIC ">
+        <w:r>
+          <w:rPr>
+            <w:noProof/>
+          </w:rPr>
+          <w:t>3</w:t>
+        </w:r>
+      </w:fldSimple>
     </w:p>
     <w:p>
       <w:pPr>
@@ -8099,7 +8097,23 @@
           <w:sz w:val="28"/>
           <w:szCs w:val="28"/>
         </w:rPr>
-        <w:t>.R</w:t>
+        <w:t>.</w:t>
+      </w:r>
+      <w:r>
+        <w:rPr>
+          <w:rFonts w:ascii="Times New Roman" w:hAnsi="Times New Roman" w:cs="Times New Roman"/>
+          <w:sz w:val="28"/>
+          <w:szCs w:val="28"/>
+        </w:rPr>
+        <w:t xml:space="preserve"> </w:t>
+      </w:r>
+      <w:r>
+        <w:rPr>
+          <w:rFonts w:ascii="Times New Roman" w:hAnsi="Times New Roman" w:cs="Times New Roman"/>
+          <w:sz w:val="28"/>
+          <w:szCs w:val="28"/>
+        </w:rPr>
+        <w:t>R</w:t>
       </w:r>
       <w:r>
         <w:rPr>
@@ -8765,35 +8779,99 @@
     <w:bookmarkEnd w:id="35"/>
     <w:p>
       <w:pPr>
+        <w:keepNext/>
         <w:jc w:val="center"/>
-        <w:rPr>
-          <w:rFonts w:ascii="Times New Roman" w:hAnsi="Times New Roman" w:cs="Times New Roman"/>
-          <w:sz w:val="28"/>
-          <w:szCs w:val="28"/>
-        </w:rPr>
-      </w:pPr>
-      <w:r>
-        <w:rPr>
-          <w:rFonts w:ascii="Times New Roman" w:hAnsi="Times New Roman" w:cs="Times New Roman"/>
-          <w:sz w:val="28"/>
-          <w:szCs w:val="28"/>
-        </w:rPr>
-        <w:object w:dxaOrig="12007" w:dyaOrig="598" w14:anchorId="4A632193">
-          <v:shape id="_x0000_i1050" type="#_x0000_t75" style="width:600.35pt;height:29.9pt" o:ole="">
+      </w:pPr>
+      <w:r>
+        <w:rPr>
+          <w:rFonts w:ascii="Times New Roman" w:hAnsi="Times New Roman" w:cs="Times New Roman"/>
+          <w:sz w:val="28"/>
+          <w:szCs w:val="28"/>
+        </w:rPr>
+        <w:object w:dxaOrig="9029" w:dyaOrig="11084" w14:anchorId="4A632193">
+          <v:shape id="_x0000_i1501" type="#_x0000_t75" style="width:433.4pt;height:532.6pt" o:ole="" o:bordertopcolor="#0070c0" o:borderleftcolor="#0070c0" o:borderbottomcolor="#0070c0" o:borderrightcolor="#0070c0">
             <v:imagedata r:id="rId56" o:title=""/>
+            <w10:bordertop type="single" width="36" shadow="t"/>
+            <w10:borderleft type="single" width="36" shadow="t"/>
+            <w10:borderbottom type="single" width="36" shadow="t"/>
+            <w10:borderright type="single" width="36" shadow="t"/>
           </v:shape>
-          <o:OLEObject Type="Embed" ProgID="Word.OpenDocumentText.12" ShapeID="_x0000_i1050" DrawAspect="Content" ObjectID="_1690985050" r:id="rId57"/>
+          <o:OLEObject Type="Embed" ProgID="Word.OpenDocumentText.12" ShapeID="_x0000_i1501" DrawAspect="Content" ObjectID="_1691026245" r:id="rId57"/>
         </w:object>
       </w:r>
     </w:p>
     <w:p>
       <w:pPr>
-        <w:rPr>
-          <w:rFonts w:ascii="Times New Roman" w:hAnsi="Times New Roman" w:cs="Times New Roman"/>
-          <w:sz w:val="28"/>
-          <w:szCs w:val="28"/>
-        </w:rPr>
-      </w:pPr>
+        <w:pStyle w:val="Caption"/>
+        <w:jc w:val="center"/>
+        <w:rPr>
+          <w:rFonts w:ascii="Times New Roman" w:hAnsi="Times New Roman" w:cs="Times New Roman"/>
+          <w:sz w:val="28"/>
+          <w:szCs w:val="28"/>
+        </w:rPr>
+      </w:pPr>
+      <w:r>
+        <w:t xml:space="preserve">Example 8 - </w:t>
+      </w:r>
+      <w:fldSimple w:instr=" SEQ Example_8_- \* ARABIC ">
+        <w:r>
+          <w:rPr>
+            <w:noProof/>
+          </w:rPr>
+          <w:t>1</w:t>
+        </w:r>
+      </w:fldSimple>
+      <w:r>
+        <w:t>.1</w:t>
+      </w:r>
+    </w:p>
+    <w:p>
+      <w:pPr>
+        <w:rPr>
+          <w:rFonts w:ascii="Times New Roman" w:hAnsi="Times New Roman" w:cs="Times New Roman"/>
+          <w:sz w:val="28"/>
+          <w:szCs w:val="28"/>
+        </w:rPr>
+      </w:pPr>
+    </w:p>
+    <w:bookmarkStart w:id="36" w:name="_MON_1691008567"/>
+    <w:bookmarkEnd w:id="36"/>
+    <w:p>
+      <w:pPr>
+        <w:keepNext/>
+        <w:jc w:val="center"/>
+      </w:pPr>
+      <w:r>
+        <w:rPr>
+          <w:rFonts w:ascii="Times New Roman" w:hAnsi="Times New Roman" w:cs="Times New Roman"/>
+          <w:sz w:val="28"/>
+          <w:szCs w:val="28"/>
+        </w:rPr>
+        <w:object w:dxaOrig="9029" w:dyaOrig="13750" w14:anchorId="7259FA36">
+          <v:shape id="_x0000_i1356" type="#_x0000_t75" style="width:431.15pt;height:656.55pt" o:ole="" o:bordertopcolor="#0070c0" o:borderleftcolor="#0070c0" o:borderbottomcolor="#0070c0" o:borderrightcolor="#0070c0">
+            <v:imagedata r:id="rId58" o:title=""/>
+            <w10:bordertop type="single" width="36" shadow="t"/>
+            <w10:borderleft type="single" width="36" shadow="t"/>
+            <w10:borderbottom type="single" width="36" shadow="t"/>
+            <w10:borderright type="single" width="36" shadow="t"/>
+          </v:shape>
+          <o:OLEObject Type="Embed" ProgID="Word.OpenDocumentText.12" ShapeID="_x0000_i1356" DrawAspect="Content" ObjectID="_1691026246" r:id="rId59"/>
+        </w:object>
+      </w:r>
+    </w:p>
+    <w:p>
+      <w:pPr>
+        <w:pStyle w:val="Caption"/>
+        <w:jc w:val="center"/>
+        <w:rPr>
+          <w:rFonts w:ascii="Times New Roman" w:hAnsi="Times New Roman" w:cs="Times New Roman"/>
+          <w:sz w:val="28"/>
+          <w:szCs w:val="28"/>
+        </w:rPr>
+      </w:pPr>
+      <w:r>
+        <w:t>Example 8 – 1.2</w:t>
+      </w:r>
     </w:p>
     <w:p>
       <w:pPr>
@@ -8813,18 +8891,99 @@
         <w:t>Sort in descending order:</w:t>
       </w:r>
     </w:p>
-    <w:p>
-      <w:pPr>
+    <w:bookmarkStart w:id="37" w:name="_MON_1691008732"/>
+    <w:bookmarkEnd w:id="37"/>
+    <w:p>
+      <w:pPr>
+        <w:keepNext/>
         <w:jc w:val="center"/>
-        <w:rPr>
-          <w:rFonts w:ascii="Times New Roman" w:hAnsi="Times New Roman" w:cs="Times New Roman"/>
-          <w:sz w:val="28"/>
-          <w:szCs w:val="28"/>
-        </w:rPr>
-      </w:pPr>
-    </w:p>
-    <w:p>
-      <w:pPr>
+      </w:pPr>
+      <w:r>
+        <w:rPr>
+          <w:rFonts w:ascii="Times New Roman" w:hAnsi="Times New Roman" w:cs="Times New Roman"/>
+          <w:sz w:val="28"/>
+          <w:szCs w:val="28"/>
+        </w:rPr>
+        <w:object w:dxaOrig="9029" w:dyaOrig="14257" w14:anchorId="4EED2A66">
+          <v:shape id="_x0000_i1498" type="#_x0000_t75" style="width:384.65pt;height:607.35pt" o:ole="" o:bordertopcolor="#0070c0" o:borderleftcolor="#0070c0" o:borderbottomcolor="#0070c0" o:borderrightcolor="#0070c0">
+            <v:imagedata r:id="rId60" o:title=""/>
+            <w10:bordertop type="single" width="36" shadow="t"/>
+            <w10:borderleft type="single" width="36" shadow="t"/>
+            <w10:borderbottom type="single" width="36" shadow="t"/>
+            <w10:borderright type="single" width="36" shadow="t"/>
+          </v:shape>
+          <o:OLEObject Type="Embed" ProgID="Word.OpenDocumentText.12" ShapeID="_x0000_i1498" DrawAspect="Content" ObjectID="_1691026247" r:id="rId61"/>
+        </w:object>
+      </w:r>
+    </w:p>
+    <w:p>
+      <w:pPr>
+        <w:pStyle w:val="Caption"/>
+        <w:jc w:val="center"/>
+        <w:rPr>
+          <w:rFonts w:ascii="Times New Roman" w:hAnsi="Times New Roman" w:cs="Times New Roman"/>
+          <w:sz w:val="28"/>
+          <w:szCs w:val="28"/>
+        </w:rPr>
+      </w:pPr>
+      <w:r>
+        <w:t xml:space="preserve">Example 8 - </w:t>
+      </w:r>
+      <w:fldSimple w:instr=" SEQ Example_8_- \* ARABIC ">
+        <w:r>
+          <w:rPr>
+            <w:noProof/>
+          </w:rPr>
+          <w:t>2</w:t>
+        </w:r>
+      </w:fldSimple>
+      <w:r>
+        <w:t>.1</w:t>
+      </w:r>
+    </w:p>
+    <w:bookmarkStart w:id="38" w:name="_MON_1691011679"/>
+    <w:bookmarkEnd w:id="38"/>
+    <w:p>
+      <w:pPr>
+        <w:keepNext/>
+        <w:jc w:val="center"/>
+      </w:pPr>
+      <w:r>
+        <w:rPr>
+          <w:rFonts w:ascii="Times New Roman" w:hAnsi="Times New Roman" w:cs="Times New Roman"/>
+          <w:sz w:val="28"/>
+          <w:szCs w:val="28"/>
+        </w:rPr>
+        <w:object w:dxaOrig="9029" w:dyaOrig="13705" w14:anchorId="6A3453EE">
+          <v:shape id="_x0000_i1492" type="#_x0000_t75" style="width:408.55pt;height:620.15pt" o:ole="" o:bordertopcolor="#0070c0" o:borderleftcolor="#0070c0" o:borderbottomcolor="#0070c0" o:borderrightcolor="#0070c0">
+            <v:imagedata r:id="rId62" o:title=""/>
+            <w10:bordertop type="single" width="36" shadow="t"/>
+            <w10:borderleft type="single" width="36" shadow="t"/>
+            <w10:borderbottom type="single" width="36" shadow="t"/>
+            <w10:borderright type="single" width="36" shadow="t"/>
+          </v:shape>
+          <o:OLEObject Type="Embed" ProgID="Word.OpenDocumentText.12" ShapeID="_x0000_i1492" DrawAspect="Content" ObjectID="_1691026248" r:id="rId63"/>
+        </w:object>
+      </w:r>
+    </w:p>
+    <w:p>
+      <w:pPr>
+        <w:pStyle w:val="Caption"/>
+        <w:jc w:val="center"/>
+        <w:rPr>
+          <w:rFonts w:ascii="Times New Roman" w:hAnsi="Times New Roman" w:cs="Times New Roman"/>
+          <w:sz w:val="28"/>
+          <w:szCs w:val="28"/>
+        </w:rPr>
+      </w:pPr>
+      <w:r>
+        <w:t>Example 8 – 2.2</w:t>
+      </w:r>
+    </w:p>
+    <w:p>
+      <w:pPr>
+        <w:pStyle w:val="ListParagraph"/>
+        <w:jc w:val="center"/>
         <w:rPr>
           <w:rFonts w:ascii="Times New Roman" w:hAnsi="Times New Roman" w:cs="Times New Roman"/>
           <w:sz w:val="28"/>
@@ -8911,15 +9070,52 @@
         <w:t>Sort in ascending order:</w:t>
       </w:r>
     </w:p>
-    <w:p>
-      <w:pPr>
+    <w:bookmarkStart w:id="39" w:name="_MON_1691011769"/>
+    <w:bookmarkEnd w:id="39"/>
+    <w:p>
+      <w:pPr>
+        <w:keepNext/>
         <w:jc w:val="center"/>
-        <w:rPr>
-          <w:rFonts w:ascii="Times New Roman" w:hAnsi="Times New Roman" w:cs="Times New Roman"/>
-          <w:sz w:val="28"/>
-          <w:szCs w:val="28"/>
-        </w:rPr>
-      </w:pPr>
+      </w:pPr>
+      <w:r>
+        <w:rPr>
+          <w:rFonts w:ascii="Times New Roman" w:hAnsi="Times New Roman" w:cs="Times New Roman"/>
+          <w:sz w:val="28"/>
+          <w:szCs w:val="28"/>
+        </w:rPr>
+        <w:object w:dxaOrig="9029" w:dyaOrig="12666" w14:anchorId="009B2934">
+          <v:shape id="_x0000_i1564" type="#_x0000_t75" style="width:420.3pt;height:589.6pt" o:ole="" o:bordertopcolor="#0070c0" o:borderleftcolor="#0070c0" o:borderbottomcolor="#0070c0" o:borderrightcolor="#0070c0">
+            <v:imagedata r:id="rId64" o:title=""/>
+            <w10:bordertop type="single" width="36" shadow="t"/>
+            <w10:borderleft type="single" width="36" shadow="t"/>
+            <w10:borderbottom type="single" width="36" shadow="t"/>
+            <w10:borderright type="single" width="36" shadow="t"/>
+          </v:shape>
+          <o:OLEObject Type="Embed" ProgID="Word.OpenDocumentText.12" ShapeID="_x0000_i1564" DrawAspect="Content" ObjectID="_1691026249" r:id="rId65"/>
+        </w:object>
+      </w:r>
+    </w:p>
+    <w:p>
+      <w:pPr>
+        <w:pStyle w:val="Caption"/>
+        <w:jc w:val="center"/>
+        <w:rPr>
+          <w:rFonts w:ascii="Times New Roman" w:hAnsi="Times New Roman" w:cs="Times New Roman"/>
+          <w:sz w:val="28"/>
+          <w:szCs w:val="28"/>
+        </w:rPr>
+      </w:pPr>
+      <w:r>
+        <w:t xml:space="preserve">Example 8 - </w:t>
+      </w:r>
+      <w:fldSimple w:instr=" SEQ Example_8_- \* ARABIC ">
+        <w:r>
+          <w:rPr>
+            <w:noProof/>
+          </w:rPr>
+          <w:t>3</w:t>
+        </w:r>
+      </w:fldSimple>
     </w:p>
     <w:p>
       <w:pPr>
@@ -8946,7 +9142,7 @@
           <w:szCs w:val="28"/>
         </w:rPr>
       </w:pPr>
-      <w:bookmarkStart w:id="36" w:name="_Toc80372243"/>
+      <w:bookmarkStart w:id="40" w:name="_Toc80372243"/>
       <w:r>
         <w:rPr>
           <w:rFonts w:ascii="Times New Roman" w:hAnsi="Times New Roman" w:cs="Times New Roman"/>
@@ -8957,7 +9153,7 @@
         </w:rPr>
         <w:t>Quick Sort.</w:t>
       </w:r>
-      <w:bookmarkEnd w:id="36"/>
+      <w:bookmarkEnd w:id="40"/>
     </w:p>
     <w:p>
       <w:pPr>
@@ -9441,6 +9637,278 @@
         </w:rPr>
         <w:t>}.</w:t>
       </w:r>
+    </w:p>
+    <w:p>
+      <w:pPr>
+        <w:pStyle w:val="ListParagraph"/>
+        <w:rPr>
+          <w:rFonts w:ascii="Times New Roman" w:hAnsi="Times New Roman" w:cs="Times New Roman"/>
+          <w:sz w:val="28"/>
+          <w:szCs w:val="28"/>
+        </w:rPr>
+      </w:pPr>
+      <w:r>
+        <w:rPr>
+          <w:rFonts w:ascii="Times New Roman" w:hAnsi="Times New Roman" w:cs="Times New Roman"/>
+          <w:sz w:val="28"/>
+          <w:szCs w:val="28"/>
+        </w:rPr>
+        <w:t>Sort in ascending order:</w:t>
+      </w:r>
+    </w:p>
+    <w:bookmarkStart w:id="41" w:name="_MON_1691014139"/>
+    <w:bookmarkEnd w:id="41"/>
+    <w:p>
+      <w:pPr>
+        <w:keepNext/>
+        <w:jc w:val="center"/>
+      </w:pPr>
+      <w:r>
+        <w:rPr>
+          <w:rFonts w:ascii="Times New Roman" w:hAnsi="Times New Roman" w:cs="Times New Roman"/>
+          <w:sz w:val="28"/>
+          <w:szCs w:val="28"/>
+        </w:rPr>
+        <w:object w:dxaOrig="9816" w:dyaOrig="13497" w14:anchorId="02727058">
+          <v:shape id="_x0000_i1797" type="#_x0000_t75" style="width:443.2pt;height:609.4pt" o:ole="" o:bordertopcolor="#0070c0" o:borderleftcolor="#0070c0" o:borderbottomcolor="#0070c0" o:borderrightcolor="#0070c0">
+            <v:imagedata r:id="rId66" o:title=""/>
+            <w10:bordertop type="single" width="36" shadow="t"/>
+            <w10:borderleft type="single" width="36" shadow="t"/>
+            <w10:borderbottom type="single" width="36" shadow="t"/>
+            <w10:borderright type="single" width="36" shadow="t"/>
+          </v:shape>
+          <o:OLEObject Type="Embed" ProgID="Word.OpenDocumentText.12" ShapeID="_x0000_i1797" DrawAspect="Content" ObjectID="_1691026250" r:id="rId67"/>
+        </w:object>
+      </w:r>
+    </w:p>
+    <w:p>
+      <w:pPr>
+        <w:pStyle w:val="Caption"/>
+        <w:jc w:val="center"/>
+        <w:rPr>
+          <w:rFonts w:ascii="Times New Roman" w:hAnsi="Times New Roman" w:cs="Times New Roman"/>
+          <w:sz w:val="28"/>
+          <w:szCs w:val="28"/>
+        </w:rPr>
+      </w:pPr>
+      <w:r>
+        <w:t xml:space="preserve">Example 9 - </w:t>
+      </w:r>
+      <w:fldSimple w:instr=" SEQ Example_9_- \* ARABIC ">
+        <w:r>
+          <w:rPr>
+            <w:noProof/>
+          </w:rPr>
+          <w:t>1</w:t>
+        </w:r>
+      </w:fldSimple>
+    </w:p>
+    <w:p>
+      <w:pPr>
+        <w:pStyle w:val="ListParagraph"/>
+        <w:rPr>
+          <w:rFonts w:ascii="Times New Roman" w:hAnsi="Times New Roman" w:cs="Times New Roman"/>
+          <w:sz w:val="28"/>
+          <w:szCs w:val="28"/>
+        </w:rPr>
+      </w:pPr>
+      <w:r>
+        <w:rPr>
+          <w:rFonts w:ascii="Times New Roman" w:hAnsi="Times New Roman" w:cs="Times New Roman"/>
+          <w:sz w:val="28"/>
+          <w:szCs w:val="28"/>
+        </w:rPr>
+        <w:t>Sort in descending order:</w:t>
+      </w:r>
+    </w:p>
+    <w:bookmarkStart w:id="42" w:name="_MON_1691021955"/>
+    <w:bookmarkEnd w:id="42"/>
+    <w:p>
+      <w:pPr>
+        <w:keepNext/>
+        <w:jc w:val="center"/>
+      </w:pPr>
+      <w:r>
+        <w:rPr>
+          <w:rFonts w:ascii="Times New Roman" w:hAnsi="Times New Roman" w:cs="Times New Roman"/>
+          <w:sz w:val="28"/>
+          <w:szCs w:val="28"/>
+        </w:rPr>
+        <w:object w:dxaOrig="10502" w:dyaOrig="13770" w14:anchorId="3E18B259">
+          <v:shape id="_x0000_i1850" type="#_x0000_t75" style="width:437.95pt;height:573.5pt" o:ole="" o:bordertopcolor="#0070c0" o:borderleftcolor="#0070c0" o:borderbottomcolor="#0070c0" o:borderrightcolor="#0070c0">
+            <v:imagedata r:id="rId68" o:title=""/>
+            <w10:bordertop type="single" width="36" shadow="t"/>
+            <w10:borderleft type="single" width="36" shadow="t"/>
+            <w10:borderbottom type="single" width="36" shadow="t"/>
+            <w10:borderright type="single" width="36" shadow="t"/>
+          </v:shape>
+          <o:OLEObject Type="Embed" ProgID="Word.OpenDocumentText.12" ShapeID="_x0000_i1850" DrawAspect="Content" ObjectID="_1691026251" r:id="rId69"/>
+        </w:object>
+      </w:r>
+    </w:p>
+    <w:p>
+      <w:pPr>
+        <w:pStyle w:val="Caption"/>
+        <w:jc w:val="center"/>
+        <w:rPr>
+          <w:rFonts w:ascii="Times New Roman" w:hAnsi="Times New Roman" w:cs="Times New Roman"/>
+          <w:sz w:val="28"/>
+          <w:szCs w:val="28"/>
+        </w:rPr>
+      </w:pPr>
+      <w:r>
+        <w:t xml:space="preserve">Example 9 - </w:t>
+      </w:r>
+      <w:fldSimple w:instr=" SEQ Example_9_- \* ARABIC ">
+        <w:r>
+          <w:rPr>
+            <w:noProof/>
+          </w:rPr>
+          <w:t>2</w:t>
+        </w:r>
+      </w:fldSimple>
+    </w:p>
+    <w:p>
+      <w:pPr>
+        <w:pStyle w:val="ListParagraph"/>
+        <w:jc w:val="center"/>
+        <w:rPr>
+          <w:rFonts w:ascii="Times New Roman" w:hAnsi="Times New Roman" w:cs="Times New Roman"/>
+          <w:sz w:val="28"/>
+          <w:szCs w:val="28"/>
+        </w:rPr>
+      </w:pPr>
+      <w:r>
+        <w:rPr>
+          <w:rFonts w:ascii="Times New Roman" w:hAnsi="Times New Roman" w:cs="Times New Roman"/>
+          <w:sz w:val="28"/>
+          <w:szCs w:val="28"/>
+        </w:rPr>
+        <w:t xml:space="preserve">Array </w:t>
+      </w:r>
+      <w:r>
+        <w:rPr>
+          <w:rFonts w:ascii="Times New Roman" w:hAnsi="Times New Roman" w:cs="Times New Roman"/>
+          <w:sz w:val="28"/>
+          <w:szCs w:val="28"/>
+        </w:rPr>
+        <w:t>B</w:t>
+      </w:r>
+      <w:r>
+        <w:rPr>
+          <w:rFonts w:ascii="Times New Roman" w:hAnsi="Times New Roman" w:cs="Times New Roman"/>
+          <w:sz w:val="28"/>
+          <w:szCs w:val="28"/>
+        </w:rPr>
+        <w:t xml:space="preserve"> = {</w:t>
+      </w:r>
+      <w:r>
+        <w:rPr>
+          <w:rFonts w:ascii="Times New Roman" w:hAnsi="Times New Roman" w:cs="Times New Roman"/>
+          <w:b/>
+          <w:bCs/>
+          <w:sz w:val="28"/>
+          <w:szCs w:val="28"/>
+        </w:rPr>
+        <w:t>1, -678, 952, -357, -711</w:t>
+      </w:r>
+      <w:r>
+        <w:rPr>
+          <w:rFonts w:ascii="Times New Roman" w:hAnsi="Times New Roman" w:cs="Times New Roman"/>
+          <w:sz w:val="28"/>
+          <w:szCs w:val="28"/>
+        </w:rPr>
+        <w:t>}</w:t>
+      </w:r>
+      <w:r>
+        <w:rPr>
+          <w:rFonts w:ascii="Times New Roman" w:hAnsi="Times New Roman" w:cs="Times New Roman"/>
+          <w:sz w:val="28"/>
+          <w:szCs w:val="28"/>
+        </w:rPr>
+        <w:t>.</w:t>
+      </w:r>
+    </w:p>
+    <w:p>
+      <w:pPr>
+        <w:pStyle w:val="ListParagraph"/>
+        <w:rPr>
+          <w:rFonts w:ascii="Times New Roman" w:hAnsi="Times New Roman" w:cs="Times New Roman"/>
+          <w:sz w:val="28"/>
+          <w:szCs w:val="28"/>
+        </w:rPr>
+      </w:pPr>
+      <w:r>
+        <w:rPr>
+          <w:rFonts w:ascii="Times New Roman" w:hAnsi="Times New Roman" w:cs="Times New Roman"/>
+          <w:sz w:val="28"/>
+          <w:szCs w:val="28"/>
+        </w:rPr>
+        <w:t xml:space="preserve">Sort in </w:t>
+      </w:r>
+      <w:r>
+        <w:rPr>
+          <w:rFonts w:ascii="Times New Roman" w:hAnsi="Times New Roman" w:cs="Times New Roman"/>
+          <w:sz w:val="28"/>
+          <w:szCs w:val="28"/>
+        </w:rPr>
+        <w:t>de</w:t>
+      </w:r>
+      <w:r>
+        <w:rPr>
+          <w:rFonts w:ascii="Times New Roman" w:hAnsi="Times New Roman" w:cs="Times New Roman"/>
+          <w:sz w:val="28"/>
+          <w:szCs w:val="28"/>
+        </w:rPr>
+        <w:t>scending order:</w:t>
+      </w:r>
+    </w:p>
+    <w:bookmarkStart w:id="43" w:name="_MON_1691024979"/>
+    <w:bookmarkEnd w:id="43"/>
+    <w:p>
+      <w:pPr>
+        <w:keepNext/>
+        <w:jc w:val="center"/>
+      </w:pPr>
+      <w:r>
+        <w:rPr>
+          <w:rFonts w:ascii="Times New Roman" w:hAnsi="Times New Roman" w:cs="Times New Roman"/>
+          <w:sz w:val="28"/>
+          <w:szCs w:val="28"/>
+        </w:rPr>
+        <w:object w:dxaOrig="10542" w:dyaOrig="9562" w14:anchorId="53CB34B1">
+          <v:shape id="_x0000_i1891" type="#_x0000_t75" style="width:434.85pt;height:393.95pt" o:ole="" o:bordertopcolor="#0070c0" o:borderleftcolor="#0070c0" o:borderbottomcolor="#0070c0" o:borderrightcolor="#0070c0">
+            <v:imagedata r:id="rId70" o:title=""/>
+            <w10:bordertop type="single" width="36" shadow="t"/>
+            <w10:borderleft type="single" width="36" shadow="t"/>
+            <w10:borderbottom type="single" width="36" shadow="t"/>
+            <w10:borderright type="single" width="36" shadow="t"/>
+          </v:shape>
+          <o:OLEObject Type="Embed" ProgID="Word.OpenDocumentText.12" ShapeID="_x0000_i1891" DrawAspect="Content" ObjectID="_1691026252" r:id="rId71"/>
+        </w:object>
+      </w:r>
+    </w:p>
+    <w:p>
+      <w:pPr>
+        <w:pStyle w:val="Caption"/>
+        <w:jc w:val="center"/>
+        <w:rPr>
+          <w:rFonts w:ascii="Times New Roman" w:hAnsi="Times New Roman" w:cs="Times New Roman"/>
+          <w:sz w:val="28"/>
+          <w:szCs w:val="28"/>
+        </w:rPr>
+      </w:pPr>
+      <w:r>
+        <w:t xml:space="preserve">Example 9 - </w:t>
+      </w:r>
+      <w:fldSimple w:instr=" SEQ Example_9_- \* ARABIC ">
+        <w:r>
+          <w:rPr>
+            <w:noProof/>
+          </w:rPr>
+          <w:t>3</w:t>
+        </w:r>
+      </w:fldSimple>
     </w:p>
     <w:p>
       <w:pPr>
@@ -9467,7 +9935,7 @@
           <w:szCs w:val="28"/>
         </w:rPr>
       </w:pPr>
-      <w:bookmarkStart w:id="37" w:name="_Toc80372244"/>
+      <w:bookmarkStart w:id="44" w:name="_Toc80372244"/>
       <w:r>
         <w:rPr>
           <w:rFonts w:ascii="Times New Roman" w:hAnsi="Times New Roman" w:cs="Times New Roman"/>
@@ -9478,7 +9946,7 @@
         </w:rPr>
         <w:t>Merge Sort.</w:t>
       </w:r>
-      <w:bookmarkEnd w:id="37"/>
+      <w:bookmarkEnd w:id="44"/>
     </w:p>
     <w:p>
       <w:pPr>
@@ -9998,7 +10466,7 @@
           <w:szCs w:val="28"/>
         </w:rPr>
       </w:pPr>
-      <w:bookmarkStart w:id="38" w:name="_Toc80372245"/>
+      <w:bookmarkStart w:id="45" w:name="_Toc80372245"/>
       <w:r>
         <w:rPr>
           <w:rFonts w:ascii="Times New Roman" w:hAnsi="Times New Roman" w:cs="Times New Roman"/>
@@ -10009,7 +10477,7 @@
         </w:rPr>
         <w:t>Radix Sort.</w:t>
       </w:r>
-      <w:bookmarkEnd w:id="38"/>
+      <w:bookmarkEnd w:id="45"/>
     </w:p>
     <w:p>
       <w:pPr>
@@ -10470,7 +10938,7 @@
           <w:bCs/>
         </w:rPr>
       </w:pPr>
-      <w:bookmarkStart w:id="39" w:name="_Toc80372246"/>
+      <w:bookmarkStart w:id="46" w:name="_Toc80372246"/>
       <w:r>
         <w:rPr>
           <w:rFonts w:ascii="Times New Roman" w:hAnsi="Times New Roman" w:cs="Times New Roman"/>
@@ -10479,7 +10947,7 @@
         </w:rPr>
         <w:t>III. Applications.</w:t>
       </w:r>
-      <w:bookmarkEnd w:id="39"/>
+      <w:bookmarkEnd w:id="46"/>
     </w:p>
     <w:p>
       <w:pPr>

</xml_diff>